<commit_message>
App Irmgard fuer Analphabeten erlaeutert und Vor- und Nachteile der Apps gegenueber gestellt
</commit_message>
<xml_diff>
--- a/Weitere Artefakte/Marktrecherche.docx
+++ b/Weitere Artefakte/Marktrecherche.docx
@@ -197,6 +197,429 @@
         <w:rPr/>
       </w:r>
     </w:p>
+    <w:tbl>
+      <w:tblPr>
+        <w:tblW w:w="9638" w:type="dxa"/>
+        <w:jc w:val="left"/>
+        <w:tblInd w:w="55" w:type="dxa"/>
+        <w:tblBorders>
+          <w:top w:val="single" w:sz="2" w:space="0" w:color="000000"/>
+          <w:left w:val="single" w:sz="2" w:space="0" w:color="000000"/>
+          <w:bottom w:val="single" w:sz="2" w:space="0" w:color="000000"/>
+          <w:insideH w:val="single" w:sz="2" w:space="0" w:color="000000"/>
+        </w:tblBorders>
+        <w:tblCellMar>
+          <w:top w:w="55" w:type="dxa"/>
+          <w:left w:w="54" w:type="dxa"/>
+          <w:bottom w:w="55" w:type="dxa"/>
+          <w:right w:w="55" w:type="dxa"/>
+        </w:tblCellMar>
+      </w:tblPr>
+      <w:tblGrid>
+        <w:gridCol w:w="4819"/>
+        <w:gridCol w:w="4819"/>
+      </w:tblGrid>
+      <w:tr>
+        <w:trPr/>
+        <w:tc>
+          <w:tcPr>
+            <w:tcW w:w="4819" w:type="dxa"/>
+            <w:tcBorders>
+              <w:top w:val="single" w:sz="2" w:space="0" w:color="000000"/>
+              <w:left w:val="single" w:sz="2" w:space="0" w:color="000000"/>
+              <w:bottom w:val="single" w:sz="2" w:space="0" w:color="000000"/>
+              <w:insideH w:val="single" w:sz="2" w:space="0" w:color="000000"/>
+            </w:tcBorders>
+            <w:shd w:fill="auto" w:val="clear"/>
+            <w:tcMar>
+              <w:left w:w="54" w:type="dxa"/>
+            </w:tcMar>
+          </w:tcPr>
+          <w:p>
+            <w:pPr>
+              <w:pStyle w:val="TabellenInhalt"/>
+              <w:rPr>
+                <w:rFonts w:ascii="Arial" w:hAnsi="Arial"/>
+                <w:b/>
+                <w:b/>
+                <w:bCs/>
+              </w:rPr>
+            </w:pPr>
+            <w:r>
+              <w:rPr>
+                <w:rFonts w:ascii="Arial" w:hAnsi="Arial"/>
+                <w:b/>
+                <w:bCs/>
+              </w:rPr>
+              <w:t xml:space="preserve">Vorteile </w:t>
+            </w:r>
+          </w:p>
+        </w:tc>
+        <w:tc>
+          <w:tcPr>
+            <w:tcW w:w="4819" w:type="dxa"/>
+            <w:tcBorders>
+              <w:top w:val="single" w:sz="2" w:space="0" w:color="000000"/>
+              <w:left w:val="single" w:sz="2" w:space="0" w:color="000000"/>
+              <w:bottom w:val="single" w:sz="2" w:space="0" w:color="000000"/>
+              <w:right w:val="single" w:sz="2" w:space="0" w:color="000000"/>
+              <w:insideH w:val="single" w:sz="2" w:space="0" w:color="000000"/>
+              <w:insideV w:val="single" w:sz="2" w:space="0" w:color="000000"/>
+            </w:tcBorders>
+            <w:shd w:fill="auto" w:val="clear"/>
+            <w:tcMar>
+              <w:left w:w="54" w:type="dxa"/>
+            </w:tcMar>
+          </w:tcPr>
+          <w:p>
+            <w:pPr>
+              <w:pStyle w:val="TabellenInhalt"/>
+              <w:rPr>
+                <w:rFonts w:ascii="Arial" w:hAnsi="Arial"/>
+                <w:b/>
+                <w:b/>
+                <w:bCs/>
+              </w:rPr>
+            </w:pPr>
+            <w:r>
+              <w:rPr>
+                <w:rFonts w:ascii="Arial" w:hAnsi="Arial"/>
+                <w:b/>
+                <w:bCs/>
+              </w:rPr>
+              <w:t>Nachteile</w:t>
+            </w:r>
+          </w:p>
+        </w:tc>
+      </w:tr>
+      <w:tr>
+        <w:trPr/>
+        <w:tc>
+          <w:tcPr>
+            <w:tcW w:w="4819" w:type="dxa"/>
+            <w:tcBorders>
+              <w:left w:val="single" w:sz="2" w:space="0" w:color="000000"/>
+              <w:bottom w:val="single" w:sz="2" w:space="0" w:color="000000"/>
+              <w:insideH w:val="single" w:sz="2" w:space="0" w:color="000000"/>
+            </w:tcBorders>
+            <w:shd w:fill="auto" w:val="clear"/>
+            <w:tcMar>
+              <w:left w:w="54" w:type="dxa"/>
+            </w:tcMar>
+          </w:tcPr>
+          <w:p>
+            <w:pPr>
+              <w:pStyle w:val="TabellenInhalt"/>
+              <w:rPr/>
+            </w:pPr>
+            <w:r>
+              <w:rPr/>
+              <w:t>Nutzer können einzelne Tiere registrieren und bekommen daher spezifische Tipps.</w:t>
+            </w:r>
+          </w:p>
+        </w:tc>
+        <w:tc>
+          <w:tcPr>
+            <w:tcW w:w="4819" w:type="dxa"/>
+            <w:tcBorders>
+              <w:left w:val="single" w:sz="2" w:space="0" w:color="000000"/>
+              <w:bottom w:val="single" w:sz="2" w:space="0" w:color="000000"/>
+              <w:right w:val="single" w:sz="2" w:space="0" w:color="000000"/>
+              <w:insideH w:val="single" w:sz="2" w:space="0" w:color="000000"/>
+              <w:insideV w:val="single" w:sz="2" w:space="0" w:color="000000"/>
+            </w:tcBorders>
+            <w:shd w:fill="auto" w:val="clear"/>
+            <w:tcMar>
+              <w:left w:w="54" w:type="dxa"/>
+            </w:tcMar>
+          </w:tcPr>
+          <w:p>
+            <w:pPr>
+              <w:pStyle w:val="TabellenInhalt"/>
+              <w:rPr/>
+            </w:pPr>
+            <w:r>
+              <w:rPr/>
+              <w:t>Die App ist nicht frei zugänglich.</w:t>
+            </w:r>
+          </w:p>
+        </w:tc>
+      </w:tr>
+      <w:tr>
+        <w:trPr/>
+        <w:tc>
+          <w:tcPr>
+            <w:tcW w:w="4819" w:type="dxa"/>
+            <w:tcBorders>
+              <w:left w:val="single" w:sz="2" w:space="0" w:color="000000"/>
+              <w:bottom w:val="single" w:sz="2" w:space="0" w:color="000000"/>
+              <w:insideH w:val="single" w:sz="2" w:space="0" w:color="000000"/>
+            </w:tcBorders>
+            <w:shd w:fill="auto" w:val="clear"/>
+            <w:tcMar>
+              <w:left w:w="54" w:type="dxa"/>
+            </w:tcMar>
+          </w:tcPr>
+          <w:p>
+            <w:pPr>
+              <w:pStyle w:val="TabellenInhalt"/>
+              <w:rPr/>
+            </w:pPr>
+            <w:r>
+              <w:rPr/>
+              <w:t>Es können Termine gesetzt werden an die, die Landwirte rechtzeitig erinnert werden.</w:t>
+            </w:r>
+          </w:p>
+        </w:tc>
+        <w:tc>
+          <w:tcPr>
+            <w:tcW w:w="4819" w:type="dxa"/>
+            <w:tcBorders>
+              <w:left w:val="single" w:sz="2" w:space="0" w:color="000000"/>
+              <w:bottom w:val="single" w:sz="2" w:space="0" w:color="000000"/>
+              <w:right w:val="single" w:sz="2" w:space="0" w:color="000000"/>
+              <w:insideH w:val="single" w:sz="2" w:space="0" w:color="000000"/>
+              <w:insideV w:val="single" w:sz="2" w:space="0" w:color="000000"/>
+            </w:tcBorders>
+            <w:shd w:fill="auto" w:val="clear"/>
+            <w:tcMar>
+              <w:left w:w="54" w:type="dxa"/>
+            </w:tcMar>
+          </w:tcPr>
+          <w:p>
+            <w:pPr>
+              <w:pStyle w:val="TabellenInhalt"/>
+              <w:rPr/>
+            </w:pPr>
+            <w:r>
+              <w:rPr/>
+              <w:t xml:space="preserve">Es </w:t>
+            </w:r>
+            <w:r>
+              <w:rPr/>
+              <w:t>werden ausschließlich über Audio Inhalte vermittelt.</w:t>
+            </w:r>
+          </w:p>
+        </w:tc>
+      </w:tr>
+      <w:tr>
+        <w:trPr/>
+        <w:tc>
+          <w:tcPr>
+            <w:tcW w:w="4819" w:type="dxa"/>
+            <w:tcBorders>
+              <w:left w:val="single" w:sz="2" w:space="0" w:color="000000"/>
+              <w:bottom w:val="single" w:sz="2" w:space="0" w:color="000000"/>
+              <w:insideH w:val="single" w:sz="2" w:space="0" w:color="000000"/>
+            </w:tcBorders>
+            <w:shd w:fill="auto" w:val="clear"/>
+            <w:tcMar>
+              <w:left w:w="54" w:type="dxa"/>
+            </w:tcMar>
+          </w:tcPr>
+          <w:p>
+            <w:pPr>
+              <w:pStyle w:val="TabellenInhalt"/>
+              <w:rPr/>
+            </w:pPr>
+            <w:r>
+              <w:rPr/>
+              <w:t>Allgemeine Tipps zur Fütterung, Milchproduktion, Fortpflanzung etc. werden regelmäßig dem Benutzer mitgeteilt.</w:t>
+            </w:r>
+          </w:p>
+        </w:tc>
+        <w:tc>
+          <w:tcPr>
+            <w:tcW w:w="4819" w:type="dxa"/>
+            <w:tcBorders>
+              <w:left w:val="single" w:sz="2" w:space="0" w:color="000000"/>
+              <w:bottom w:val="single" w:sz="2" w:space="0" w:color="000000"/>
+              <w:right w:val="single" w:sz="2" w:space="0" w:color="000000"/>
+              <w:insideH w:val="single" w:sz="2" w:space="0" w:color="000000"/>
+              <w:insideV w:val="single" w:sz="2" w:space="0" w:color="000000"/>
+            </w:tcBorders>
+            <w:shd w:fill="auto" w:val="clear"/>
+            <w:tcMar>
+              <w:left w:w="54" w:type="dxa"/>
+            </w:tcMar>
+          </w:tcPr>
+          <w:p>
+            <w:pPr>
+              <w:pStyle w:val="TabellenInhalt"/>
+              <w:rPr/>
+            </w:pPr>
+            <w:r>
+              <w:rPr/>
+            </w:r>
+          </w:p>
+        </w:tc>
+      </w:tr>
+      <w:tr>
+        <w:trPr>
+          <w:trHeight w:val="978" w:hRule="atLeast"/>
+        </w:trPr>
+        <w:tc>
+          <w:tcPr>
+            <w:tcW w:w="4819" w:type="dxa"/>
+            <w:tcBorders>
+              <w:left w:val="single" w:sz="2" w:space="0" w:color="000000"/>
+              <w:bottom w:val="single" w:sz="2" w:space="0" w:color="000000"/>
+              <w:insideH w:val="single" w:sz="2" w:space="0" w:color="000000"/>
+            </w:tcBorders>
+            <w:shd w:fill="auto" w:val="clear"/>
+            <w:tcMar>
+              <w:left w:w="54" w:type="dxa"/>
+            </w:tcMar>
+          </w:tcPr>
+          <w:p>
+            <w:pPr>
+              <w:pStyle w:val="TabellenInhalt"/>
+              <w:rPr/>
+            </w:pPr>
+            <w:r>
+              <w:rPr/>
+              <w:t xml:space="preserve">Der Nutzer muss nicht lesen können. Alle Informationen werden mittels Sprachnachricht übermittelt. </w:t>
+            </w:r>
+          </w:p>
+        </w:tc>
+        <w:tc>
+          <w:tcPr>
+            <w:tcW w:w="4819" w:type="dxa"/>
+            <w:tcBorders>
+              <w:left w:val="single" w:sz="2" w:space="0" w:color="000000"/>
+              <w:bottom w:val="single" w:sz="2" w:space="0" w:color="000000"/>
+              <w:right w:val="single" w:sz="2" w:space="0" w:color="000000"/>
+              <w:insideH w:val="single" w:sz="2" w:space="0" w:color="000000"/>
+              <w:insideV w:val="single" w:sz="2" w:space="0" w:color="000000"/>
+            </w:tcBorders>
+            <w:shd w:fill="auto" w:val="clear"/>
+            <w:tcMar>
+              <w:left w:w="54" w:type="dxa"/>
+            </w:tcMar>
+          </w:tcPr>
+          <w:p>
+            <w:pPr>
+              <w:pStyle w:val="TabellenInhalt"/>
+              <w:rPr/>
+            </w:pPr>
+            <w:r>
+              <w:rPr/>
+            </w:r>
+          </w:p>
+        </w:tc>
+      </w:tr>
+      <w:tr>
+        <w:trPr>
+          <w:trHeight w:val="978" w:hRule="atLeast"/>
+        </w:trPr>
+        <w:tc>
+          <w:tcPr>
+            <w:tcW w:w="4819" w:type="dxa"/>
+            <w:tcBorders>
+              <w:left w:val="single" w:sz="2" w:space="0" w:color="000000"/>
+              <w:bottom w:val="single" w:sz="2" w:space="0" w:color="000000"/>
+              <w:insideH w:val="single" w:sz="2" w:space="0" w:color="000000"/>
+            </w:tcBorders>
+            <w:shd w:fill="auto" w:val="clear"/>
+            <w:tcMar>
+              <w:left w:w="54" w:type="dxa"/>
+            </w:tcMar>
+          </w:tcPr>
+          <w:p>
+            <w:pPr>
+              <w:pStyle w:val="TabellenInhalt"/>
+              <w:rPr/>
+            </w:pPr>
+            <w:r>
+              <w:rPr/>
+              <w:t>Icow hat bereits positive Rezensionen und es konnte nachweislich die Sterberate der Kühe gesenkt werden. Daraus resultierte ein höherer finanzieller Ertrag für die Viehzüchter.</w:t>
+            </w:r>
+          </w:p>
+        </w:tc>
+        <w:tc>
+          <w:tcPr>
+            <w:tcW w:w="4819" w:type="dxa"/>
+            <w:tcBorders>
+              <w:left w:val="single" w:sz="2" w:space="0" w:color="000000"/>
+              <w:bottom w:val="single" w:sz="2" w:space="0" w:color="000000"/>
+              <w:right w:val="single" w:sz="2" w:space="0" w:color="000000"/>
+              <w:insideH w:val="single" w:sz="2" w:space="0" w:color="000000"/>
+              <w:insideV w:val="single" w:sz="2" w:space="0" w:color="000000"/>
+            </w:tcBorders>
+            <w:shd w:fill="auto" w:val="clear"/>
+            <w:tcMar>
+              <w:left w:w="54" w:type="dxa"/>
+            </w:tcMar>
+          </w:tcPr>
+          <w:p>
+            <w:pPr>
+              <w:pStyle w:val="TabellenInhalt"/>
+              <w:rPr/>
+            </w:pPr>
+            <w:r>
+              <w:rPr/>
+            </w:r>
+          </w:p>
+        </w:tc>
+      </w:tr>
+    </w:tbl>
+    <w:p>
+      <w:pPr>
+        <w:pStyle w:val="Normal"/>
+        <w:spacing w:lineRule="auto" w:line="360"/>
+        <w:rPr>
+          <w:rFonts w:ascii="Arial" w:hAnsi="Arial"/>
+          <w:b w:val="false"/>
+          <w:b w:val="false"/>
+          <w:bCs w:val="false"/>
+          <w:sz w:val="24"/>
+          <w:szCs w:val="24"/>
+        </w:rPr>
+      </w:pPr>
+      <w:r>
+        <w:rPr/>
+      </w:r>
+    </w:p>
+    <w:p>
+      <w:pPr>
+        <w:pStyle w:val="Normal"/>
+        <w:spacing w:lineRule="auto" w:line="360"/>
+        <w:rPr>
+          <w:rFonts w:ascii="Arial" w:hAnsi="Arial"/>
+          <w:b w:val="false"/>
+          <w:b w:val="false"/>
+          <w:bCs w:val="false"/>
+          <w:sz w:val="24"/>
+          <w:szCs w:val="24"/>
+        </w:rPr>
+      </w:pPr>
+      <w:r>
+        <w:rPr/>
+      </w:r>
+    </w:p>
+    <w:p>
+      <w:pPr>
+        <w:pStyle w:val="Normal"/>
+        <w:spacing w:lineRule="auto" w:line="360"/>
+        <w:rPr>
+          <w:rFonts w:ascii="Arial" w:hAnsi="Arial"/>
+          <w:b w:val="false"/>
+          <w:b w:val="false"/>
+          <w:bCs w:val="false"/>
+          <w:sz w:val="24"/>
+          <w:szCs w:val="24"/>
+        </w:rPr>
+      </w:pPr>
+      <w:r>
+        <w:rPr>
+          <w:rFonts w:ascii="Arial" w:hAnsi="Arial"/>
+          <w:b w:val="false"/>
+          <w:bCs w:val="false"/>
+          <w:sz w:val="24"/>
+          <w:szCs w:val="24"/>
+        </w:rPr>
+      </w:r>
+    </w:p>
     <w:p>
       <w:pPr>
         <w:pStyle w:val="Normal"/>
@@ -223,9 +646,7 @@
       <w:pPr>
         <w:pStyle w:val="Normal"/>
         <w:spacing w:lineRule="auto" w:line="360"/>
-        <w:rPr>
-          <w:rFonts w:ascii="Arial" w:hAnsi="Arial"/>
-        </w:rPr>
+        <w:rPr/>
       </w:pPr>
       <w:r>
         <w:rPr>
@@ -239,6 +660,704 @@
           <w:rFonts w:ascii="Arial" w:hAnsi="Arial"/>
         </w:rPr>
         <w:footnoteReference w:id="5"/>
+      </w:r>
+    </w:p>
+    <w:p>
+      <w:pPr>
+        <w:pStyle w:val="Normal"/>
+        <w:spacing w:lineRule="auto" w:line="360"/>
+        <w:rPr>
+          <w:rFonts w:ascii="Arial" w:hAnsi="Arial"/>
+        </w:rPr>
+      </w:pPr>
+      <w:r>
+        <w:rPr/>
+      </w:r>
+    </w:p>
+    <w:tbl>
+      <w:tblPr>
+        <w:tblW w:w="9638" w:type="dxa"/>
+        <w:jc w:val="left"/>
+        <w:tblInd w:w="55" w:type="dxa"/>
+        <w:tblBorders>
+          <w:top w:val="single" w:sz="2" w:space="0" w:color="000000"/>
+          <w:left w:val="single" w:sz="2" w:space="0" w:color="000000"/>
+          <w:bottom w:val="single" w:sz="2" w:space="0" w:color="000000"/>
+          <w:insideH w:val="single" w:sz="2" w:space="0" w:color="000000"/>
+        </w:tblBorders>
+        <w:tblCellMar>
+          <w:top w:w="55" w:type="dxa"/>
+          <w:left w:w="54" w:type="dxa"/>
+          <w:bottom w:w="55" w:type="dxa"/>
+          <w:right w:w="55" w:type="dxa"/>
+        </w:tblCellMar>
+      </w:tblPr>
+      <w:tblGrid>
+        <w:gridCol w:w="4819"/>
+        <w:gridCol w:w="4819"/>
+      </w:tblGrid>
+      <w:tr>
+        <w:trPr/>
+        <w:tc>
+          <w:tcPr>
+            <w:tcW w:w="4819" w:type="dxa"/>
+            <w:tcBorders>
+              <w:top w:val="single" w:sz="2" w:space="0" w:color="000000"/>
+              <w:left w:val="single" w:sz="2" w:space="0" w:color="000000"/>
+              <w:bottom w:val="single" w:sz="2" w:space="0" w:color="000000"/>
+              <w:insideH w:val="single" w:sz="2" w:space="0" w:color="000000"/>
+            </w:tcBorders>
+            <w:shd w:fill="auto" w:val="clear"/>
+            <w:tcMar>
+              <w:left w:w="54" w:type="dxa"/>
+            </w:tcMar>
+          </w:tcPr>
+          <w:p>
+            <w:pPr>
+              <w:pStyle w:val="TabellenInhalt"/>
+              <w:rPr>
+                <w:rFonts w:ascii="Arial" w:hAnsi="Arial"/>
+                <w:b/>
+                <w:b/>
+                <w:bCs/>
+              </w:rPr>
+            </w:pPr>
+            <w:r>
+              <w:rPr>
+                <w:rFonts w:ascii="Arial" w:hAnsi="Arial"/>
+                <w:b/>
+                <w:bCs/>
+              </w:rPr>
+              <w:t>Vorteile</w:t>
+            </w:r>
+          </w:p>
+        </w:tc>
+        <w:tc>
+          <w:tcPr>
+            <w:tcW w:w="4819" w:type="dxa"/>
+            <w:tcBorders>
+              <w:top w:val="single" w:sz="2" w:space="0" w:color="000000"/>
+              <w:left w:val="single" w:sz="2" w:space="0" w:color="000000"/>
+              <w:bottom w:val="single" w:sz="2" w:space="0" w:color="000000"/>
+              <w:right w:val="single" w:sz="2" w:space="0" w:color="000000"/>
+              <w:insideH w:val="single" w:sz="2" w:space="0" w:color="000000"/>
+              <w:insideV w:val="single" w:sz="2" w:space="0" w:color="000000"/>
+            </w:tcBorders>
+            <w:shd w:fill="auto" w:val="clear"/>
+            <w:tcMar>
+              <w:left w:w="54" w:type="dxa"/>
+            </w:tcMar>
+          </w:tcPr>
+          <w:p>
+            <w:pPr>
+              <w:pStyle w:val="TabellenInhalt"/>
+              <w:rPr>
+                <w:rFonts w:ascii="Arial" w:hAnsi="Arial"/>
+                <w:b/>
+                <w:b/>
+                <w:bCs/>
+              </w:rPr>
+            </w:pPr>
+            <w:r>
+              <w:rPr>
+                <w:rFonts w:ascii="Arial" w:hAnsi="Arial"/>
+                <w:b/>
+                <w:bCs/>
+              </w:rPr>
+              <w:t>Nachteile</w:t>
+            </w:r>
+          </w:p>
+        </w:tc>
+      </w:tr>
+      <w:tr>
+        <w:trPr/>
+        <w:tc>
+          <w:tcPr>
+            <w:tcW w:w="4819" w:type="dxa"/>
+            <w:tcBorders>
+              <w:left w:val="single" w:sz="2" w:space="0" w:color="000000"/>
+              <w:bottom w:val="single" w:sz="2" w:space="0" w:color="000000"/>
+              <w:insideH w:val="single" w:sz="2" w:space="0" w:color="000000"/>
+            </w:tcBorders>
+            <w:shd w:fill="auto" w:val="clear"/>
+            <w:tcMar>
+              <w:left w:w="54" w:type="dxa"/>
+            </w:tcMar>
+          </w:tcPr>
+          <w:p>
+            <w:pPr>
+              <w:pStyle w:val="TabellenInhalt"/>
+              <w:rPr/>
+            </w:pPr>
+            <w:r>
+              <w:rPr/>
+              <w:t>Fördert die Landwirte nachhaltig zu wirtschaften , um einen größtmöglichen Gewinn zu erzielen.</w:t>
+            </w:r>
+          </w:p>
+        </w:tc>
+        <w:tc>
+          <w:tcPr>
+            <w:tcW w:w="4819" w:type="dxa"/>
+            <w:tcBorders>
+              <w:left w:val="single" w:sz="2" w:space="0" w:color="000000"/>
+              <w:bottom w:val="single" w:sz="2" w:space="0" w:color="000000"/>
+              <w:right w:val="single" w:sz="2" w:space="0" w:color="000000"/>
+              <w:insideH w:val="single" w:sz="2" w:space="0" w:color="000000"/>
+              <w:insideV w:val="single" w:sz="2" w:space="0" w:color="000000"/>
+            </w:tcBorders>
+            <w:shd w:fill="auto" w:val="clear"/>
+            <w:tcMar>
+              <w:left w:w="54" w:type="dxa"/>
+            </w:tcMar>
+          </w:tcPr>
+          <w:p>
+            <w:pPr>
+              <w:pStyle w:val="TabellenInhalt"/>
+              <w:rPr/>
+            </w:pPr>
+            <w:r>
+              <w:rPr/>
+              <w:t>Nicht für Analphabeten geeignet, da es ausschließlich auf schriftlichen Informationen basiert.</w:t>
+            </w:r>
+          </w:p>
+        </w:tc>
+      </w:tr>
+      <w:tr>
+        <w:trPr/>
+        <w:tc>
+          <w:tcPr>
+            <w:tcW w:w="4819" w:type="dxa"/>
+            <w:tcBorders>
+              <w:left w:val="single" w:sz="2" w:space="0" w:color="000000"/>
+              <w:bottom w:val="single" w:sz="2" w:space="0" w:color="000000"/>
+              <w:insideH w:val="single" w:sz="2" w:space="0" w:color="000000"/>
+            </w:tcBorders>
+            <w:shd w:fill="auto" w:val="clear"/>
+            <w:tcMar>
+              <w:left w:w="54" w:type="dxa"/>
+            </w:tcMar>
+          </w:tcPr>
+          <w:p>
+            <w:pPr>
+              <w:pStyle w:val="TabellenInhalt"/>
+              <w:rPr/>
+            </w:pPr>
+            <w:r>
+              <w:rPr/>
+              <w:t>Es werden Daten zum Wetter und Tipps zur Feldbearbeitung, Ernten etc. mitgeteilt.</w:t>
+            </w:r>
+          </w:p>
+        </w:tc>
+        <w:tc>
+          <w:tcPr>
+            <w:tcW w:w="4819" w:type="dxa"/>
+            <w:tcBorders>
+              <w:left w:val="single" w:sz="2" w:space="0" w:color="000000"/>
+              <w:bottom w:val="single" w:sz="2" w:space="0" w:color="000000"/>
+              <w:right w:val="single" w:sz="2" w:space="0" w:color="000000"/>
+              <w:insideH w:val="single" w:sz="2" w:space="0" w:color="000000"/>
+              <w:insideV w:val="single" w:sz="2" w:space="0" w:color="000000"/>
+            </w:tcBorders>
+            <w:shd w:fill="auto" w:val="clear"/>
+            <w:tcMar>
+              <w:left w:w="54" w:type="dxa"/>
+            </w:tcMar>
+          </w:tcPr>
+          <w:p>
+            <w:pPr>
+              <w:pStyle w:val="TabellenInhalt"/>
+              <w:rPr/>
+            </w:pPr>
+            <w:r>
+              <w:rPr/>
+              <w:t>Nicht frei zugänglich.</w:t>
+            </w:r>
+          </w:p>
+        </w:tc>
+      </w:tr>
+    </w:tbl>
+    <w:p>
+      <w:pPr>
+        <w:pStyle w:val="Normal"/>
+        <w:spacing w:lineRule="auto" w:line="360"/>
+        <w:rPr>
+          <w:rFonts w:ascii="Arial" w:hAnsi="Arial"/>
+        </w:rPr>
+      </w:pPr>
+      <w:r>
+        <w:rPr/>
+      </w:r>
+    </w:p>
+    <w:p>
+      <w:pPr>
+        <w:pStyle w:val="Normal"/>
+        <w:spacing w:lineRule="auto" w:line="360"/>
+        <w:rPr>
+          <w:rFonts w:ascii="Arial" w:hAnsi="Arial"/>
+        </w:rPr>
+      </w:pPr>
+      <w:r>
+        <w:rPr/>
+      </w:r>
+    </w:p>
+    <w:p>
+      <w:pPr>
+        <w:pStyle w:val="Normal"/>
+        <w:spacing w:lineRule="auto" w:line="360"/>
+        <w:rPr>
+          <w:b/>
+          <w:b/>
+          <w:bCs/>
+        </w:rPr>
+      </w:pPr>
+      <w:r>
+        <w:rPr>
+          <w:rFonts w:ascii="Arial" w:hAnsi="Arial"/>
+          <w:b/>
+          <w:bCs/>
+        </w:rPr>
+        <w:t>IRMGARD</w:t>
+      </w:r>
+    </w:p>
+    <w:p>
+      <w:pPr>
+        <w:pStyle w:val="Normal"/>
+        <w:spacing w:lineRule="auto" w:line="360"/>
+        <w:rPr>
+          <w:b w:val="false"/>
+          <w:b w:val="false"/>
+          <w:bCs w:val="false"/>
+        </w:rPr>
+      </w:pPr>
+      <w:r>
+        <w:rPr>
+          <w:rFonts w:ascii="Arial" w:hAnsi="Arial"/>
+          <w:b w:val="false"/>
+          <w:bCs w:val="false"/>
+        </w:rPr>
+        <w:t xml:space="preserve">IRMGARD ist eine App mit der Jungendliche und Erwachsene Lesen und Schreiben lernen können. Geboten werden neun Level mit 100 verschiedenen Übungen um das Lesen und Schreiben zu trainieren. Es sind keine Kenntnisse nötig, um die App nutzen zu können. Die App ist nur auf Android-Geräten nutzbar und multimedial ausgestattet. Die Vermittlung der Inhalte wird durch Audio, Video und Animationen unterstützt. Die Betroffenen können ganz bequem von Zuhause aus lernen und empfinden kein Schamgefühl. Ein großer Nachteil ist jedoch, dass die Installationsdatei der Applikation sehr groß ist und daher viel Speicher in Anspruch nimmt. </w:t>
+      </w:r>
+      <w:r>
+        <w:rPr>
+          <w:rStyle w:val="Funotenanker"/>
+          <w:rFonts w:ascii="Arial" w:hAnsi="Arial"/>
+          <w:b w:val="false"/>
+          <w:bCs w:val="false"/>
+        </w:rPr>
+        <w:footnoteReference w:id="6"/>
+      </w:r>
+    </w:p>
+    <w:p>
+      <w:pPr>
+        <w:pStyle w:val="Normal"/>
+        <w:spacing w:lineRule="auto" w:line="360"/>
+        <w:rPr>
+          <w:rFonts w:ascii="Arial" w:hAnsi="Arial"/>
+        </w:rPr>
+      </w:pPr>
+      <w:r>
+        <w:rPr>
+          <w:b w:val="false"/>
+          <w:bCs w:val="false"/>
+        </w:rPr>
+      </w:r>
+    </w:p>
+    <w:p>
+      <w:pPr>
+        <w:pStyle w:val="Normal"/>
+        <w:spacing w:lineRule="auto" w:line="360"/>
+        <w:rPr>
+          <w:rFonts w:ascii="Arial" w:hAnsi="Arial"/>
+        </w:rPr>
+      </w:pPr>
+      <w:r>
+        <w:rPr>
+          <w:b w:val="false"/>
+          <w:bCs w:val="false"/>
+        </w:rPr>
+      </w:r>
+    </w:p>
+    <w:tbl>
+      <w:tblPr>
+        <w:tblW w:w="9638" w:type="dxa"/>
+        <w:jc w:val="left"/>
+        <w:tblInd w:w="55" w:type="dxa"/>
+        <w:tblBorders>
+          <w:top w:val="single" w:sz="2" w:space="0" w:color="000000"/>
+          <w:left w:val="single" w:sz="2" w:space="0" w:color="000000"/>
+          <w:bottom w:val="single" w:sz="2" w:space="0" w:color="000000"/>
+          <w:insideH w:val="single" w:sz="2" w:space="0" w:color="000000"/>
+        </w:tblBorders>
+        <w:tblCellMar>
+          <w:top w:w="55" w:type="dxa"/>
+          <w:left w:w="54" w:type="dxa"/>
+          <w:bottom w:w="55" w:type="dxa"/>
+          <w:right w:w="55" w:type="dxa"/>
+        </w:tblCellMar>
+      </w:tblPr>
+      <w:tblGrid>
+        <w:gridCol w:w="4819"/>
+        <w:gridCol w:w="4819"/>
+      </w:tblGrid>
+      <w:tr>
+        <w:trPr/>
+        <w:tc>
+          <w:tcPr>
+            <w:tcW w:w="4819" w:type="dxa"/>
+            <w:tcBorders>
+              <w:top w:val="single" w:sz="2" w:space="0" w:color="000000"/>
+              <w:left w:val="single" w:sz="2" w:space="0" w:color="000000"/>
+              <w:bottom w:val="single" w:sz="2" w:space="0" w:color="000000"/>
+              <w:insideH w:val="single" w:sz="2" w:space="0" w:color="000000"/>
+            </w:tcBorders>
+            <w:shd w:fill="auto" w:val="clear"/>
+            <w:tcMar>
+              <w:left w:w="54" w:type="dxa"/>
+            </w:tcMar>
+          </w:tcPr>
+          <w:p>
+            <w:pPr>
+              <w:pStyle w:val="TabellenInhalt"/>
+              <w:rPr>
+                <w:rFonts w:ascii="Arial" w:hAnsi="Arial"/>
+                <w:b/>
+                <w:b/>
+                <w:bCs/>
+              </w:rPr>
+            </w:pPr>
+            <w:r>
+              <w:rPr>
+                <w:rFonts w:ascii="Arial" w:hAnsi="Arial"/>
+                <w:b/>
+                <w:bCs/>
+              </w:rPr>
+              <w:t xml:space="preserve">Vorteile </w:t>
+            </w:r>
+          </w:p>
+        </w:tc>
+        <w:tc>
+          <w:tcPr>
+            <w:tcW w:w="4819" w:type="dxa"/>
+            <w:tcBorders>
+              <w:top w:val="single" w:sz="2" w:space="0" w:color="000000"/>
+              <w:left w:val="single" w:sz="2" w:space="0" w:color="000000"/>
+              <w:bottom w:val="single" w:sz="2" w:space="0" w:color="000000"/>
+              <w:right w:val="single" w:sz="2" w:space="0" w:color="000000"/>
+              <w:insideH w:val="single" w:sz="2" w:space="0" w:color="000000"/>
+              <w:insideV w:val="single" w:sz="2" w:space="0" w:color="000000"/>
+            </w:tcBorders>
+            <w:shd w:fill="auto" w:val="clear"/>
+            <w:tcMar>
+              <w:left w:w="54" w:type="dxa"/>
+            </w:tcMar>
+          </w:tcPr>
+          <w:p>
+            <w:pPr>
+              <w:pStyle w:val="TabellenInhalt"/>
+              <w:rPr>
+                <w:rFonts w:ascii="Arial" w:hAnsi="Arial"/>
+                <w:b/>
+                <w:b/>
+                <w:bCs/>
+              </w:rPr>
+            </w:pPr>
+            <w:r>
+              <w:rPr>
+                <w:rFonts w:ascii="Arial" w:hAnsi="Arial"/>
+                <w:b/>
+                <w:bCs/>
+              </w:rPr>
+              <w:t>Nachteile</w:t>
+            </w:r>
+          </w:p>
+        </w:tc>
+      </w:tr>
+      <w:tr>
+        <w:trPr/>
+        <w:tc>
+          <w:tcPr>
+            <w:tcW w:w="4819" w:type="dxa"/>
+            <w:tcBorders>
+              <w:left w:val="single" w:sz="2" w:space="0" w:color="000000"/>
+              <w:bottom w:val="single" w:sz="2" w:space="0" w:color="000000"/>
+              <w:insideH w:val="single" w:sz="2" w:space="0" w:color="000000"/>
+            </w:tcBorders>
+            <w:shd w:fill="auto" w:val="clear"/>
+            <w:tcMar>
+              <w:left w:w="54" w:type="dxa"/>
+            </w:tcMar>
+          </w:tcPr>
+          <w:p>
+            <w:pPr>
+              <w:pStyle w:val="TabellenInhalt"/>
+              <w:rPr/>
+            </w:pPr>
+            <w:r>
+              <w:rPr/>
+              <w:t>Bietet Jungendlichen und Erwachsenen die Möglichkeit Lesen und Schreiben in verschiedenen Leveln zu lernen.</w:t>
+            </w:r>
+          </w:p>
+        </w:tc>
+        <w:tc>
+          <w:tcPr>
+            <w:tcW w:w="4819" w:type="dxa"/>
+            <w:tcBorders>
+              <w:left w:val="single" w:sz="2" w:space="0" w:color="000000"/>
+              <w:bottom w:val="single" w:sz="2" w:space="0" w:color="000000"/>
+              <w:right w:val="single" w:sz="2" w:space="0" w:color="000000"/>
+              <w:insideH w:val="single" w:sz="2" w:space="0" w:color="000000"/>
+              <w:insideV w:val="single" w:sz="2" w:space="0" w:color="000000"/>
+            </w:tcBorders>
+            <w:shd w:fill="auto" w:val="clear"/>
+            <w:tcMar>
+              <w:left w:w="54" w:type="dxa"/>
+            </w:tcMar>
+          </w:tcPr>
+          <w:p>
+            <w:pPr>
+              <w:pStyle w:val="TabellenInhalt"/>
+              <w:rPr/>
+            </w:pPr>
+            <w:r>
+              <w:rPr/>
+              <w:t>Nur für Android-Geräte verfügbar.</w:t>
+            </w:r>
+          </w:p>
+        </w:tc>
+      </w:tr>
+      <w:tr>
+        <w:trPr/>
+        <w:tc>
+          <w:tcPr>
+            <w:tcW w:w="4819" w:type="dxa"/>
+            <w:tcBorders>
+              <w:left w:val="single" w:sz="2" w:space="0" w:color="000000"/>
+              <w:bottom w:val="single" w:sz="2" w:space="0" w:color="000000"/>
+              <w:insideH w:val="single" w:sz="2" w:space="0" w:color="000000"/>
+            </w:tcBorders>
+            <w:shd w:fill="auto" w:val="clear"/>
+            <w:tcMar>
+              <w:left w:w="54" w:type="dxa"/>
+            </w:tcMar>
+          </w:tcPr>
+          <w:p>
+            <w:pPr>
+              <w:pStyle w:val="TabellenInhalt"/>
+              <w:rPr/>
+            </w:pPr>
+            <w:r>
+              <w:rPr/>
+              <w:t>Ein schamfreier Lernvorgang kann gewährleistet werden.</w:t>
+            </w:r>
+          </w:p>
+        </w:tc>
+        <w:tc>
+          <w:tcPr>
+            <w:tcW w:w="4819" w:type="dxa"/>
+            <w:tcBorders>
+              <w:left w:val="single" w:sz="2" w:space="0" w:color="000000"/>
+              <w:bottom w:val="single" w:sz="2" w:space="0" w:color="000000"/>
+              <w:right w:val="single" w:sz="2" w:space="0" w:color="000000"/>
+              <w:insideH w:val="single" w:sz="2" w:space="0" w:color="000000"/>
+              <w:insideV w:val="single" w:sz="2" w:space="0" w:color="000000"/>
+            </w:tcBorders>
+            <w:shd w:fill="auto" w:val="clear"/>
+            <w:tcMar>
+              <w:left w:w="54" w:type="dxa"/>
+            </w:tcMar>
+          </w:tcPr>
+          <w:p>
+            <w:pPr>
+              <w:pStyle w:val="TabellenInhalt"/>
+              <w:rPr/>
+            </w:pPr>
+            <w:r>
+              <w:rPr/>
+              <w:t>Beansprucht stark den Akku.</w:t>
+            </w:r>
+          </w:p>
+        </w:tc>
+      </w:tr>
+      <w:tr>
+        <w:trPr/>
+        <w:tc>
+          <w:tcPr>
+            <w:tcW w:w="4819" w:type="dxa"/>
+            <w:tcBorders>
+              <w:left w:val="single" w:sz="2" w:space="0" w:color="000000"/>
+              <w:bottom w:val="single" w:sz="2" w:space="0" w:color="000000"/>
+              <w:insideH w:val="single" w:sz="2" w:space="0" w:color="000000"/>
+            </w:tcBorders>
+            <w:shd w:fill="auto" w:val="clear"/>
+            <w:tcMar>
+              <w:left w:w="54" w:type="dxa"/>
+            </w:tcMar>
+          </w:tcPr>
+          <w:p>
+            <w:pPr>
+              <w:pStyle w:val="TabellenInhalt"/>
+              <w:rPr/>
+            </w:pPr>
+            <w:r>
+              <w:rPr/>
+              <w:t xml:space="preserve">Es sind keine Kenntnisse nötig, um die App nutzen zu können. </w:t>
+            </w:r>
+          </w:p>
+        </w:tc>
+        <w:tc>
+          <w:tcPr>
+            <w:tcW w:w="4819" w:type="dxa"/>
+            <w:tcBorders>
+              <w:left w:val="single" w:sz="2" w:space="0" w:color="000000"/>
+              <w:bottom w:val="single" w:sz="2" w:space="0" w:color="000000"/>
+              <w:right w:val="single" w:sz="2" w:space="0" w:color="000000"/>
+              <w:insideH w:val="single" w:sz="2" w:space="0" w:color="000000"/>
+              <w:insideV w:val="single" w:sz="2" w:space="0" w:color="000000"/>
+            </w:tcBorders>
+            <w:shd w:fill="auto" w:val="clear"/>
+            <w:tcMar>
+              <w:left w:w="54" w:type="dxa"/>
+            </w:tcMar>
+          </w:tcPr>
+          <w:p>
+            <w:pPr>
+              <w:pStyle w:val="TabellenInhalt"/>
+              <w:rPr/>
+            </w:pPr>
+            <w:r>
+              <w:rPr/>
+              <w:t>Es wird viel Speicher benötigt, da die Installationsdatei sehr groß ist.</w:t>
+            </w:r>
+          </w:p>
+        </w:tc>
+      </w:tr>
+      <w:tr>
+        <w:trPr/>
+        <w:tc>
+          <w:tcPr>
+            <w:tcW w:w="4819" w:type="dxa"/>
+            <w:tcBorders>
+              <w:left w:val="single" w:sz="2" w:space="0" w:color="000000"/>
+              <w:bottom w:val="single" w:sz="2" w:space="0" w:color="000000"/>
+              <w:insideH w:val="single" w:sz="2" w:space="0" w:color="000000"/>
+            </w:tcBorders>
+            <w:shd w:fill="auto" w:val="clear"/>
+            <w:tcMar>
+              <w:left w:w="54" w:type="dxa"/>
+            </w:tcMar>
+          </w:tcPr>
+          <w:p>
+            <w:pPr>
+              <w:pStyle w:val="TabellenInhalt"/>
+              <w:rPr/>
+            </w:pPr>
+            <w:r>
+              <w:rPr/>
+              <w:t>Informationen werden angepasst auf die Nutzer präsentiert in Form von Audio, Video und Animationen.</w:t>
+            </w:r>
+          </w:p>
+        </w:tc>
+        <w:tc>
+          <w:tcPr>
+            <w:tcW w:w="4819" w:type="dxa"/>
+            <w:tcBorders>
+              <w:left w:val="single" w:sz="2" w:space="0" w:color="000000"/>
+              <w:bottom w:val="single" w:sz="2" w:space="0" w:color="000000"/>
+              <w:right w:val="single" w:sz="2" w:space="0" w:color="000000"/>
+              <w:insideH w:val="single" w:sz="2" w:space="0" w:color="000000"/>
+              <w:insideV w:val="single" w:sz="2" w:space="0" w:color="000000"/>
+            </w:tcBorders>
+            <w:shd w:fill="auto" w:val="clear"/>
+            <w:tcMar>
+              <w:left w:w="54" w:type="dxa"/>
+            </w:tcMar>
+          </w:tcPr>
+          <w:p>
+            <w:pPr>
+              <w:pStyle w:val="TabellenInhalt"/>
+              <w:rPr/>
+            </w:pPr>
+            <w:r>
+              <w:rPr/>
+            </w:r>
+          </w:p>
+          <w:p>
+            <w:pPr>
+              <w:pStyle w:val="TabellenInhalt"/>
+              <w:rPr/>
+            </w:pPr>
+            <w:r>
+              <w:rPr/>
+            </w:r>
+          </w:p>
+        </w:tc>
+      </w:tr>
+      <w:tr>
+        <w:trPr/>
+        <w:tc>
+          <w:tcPr>
+            <w:tcW w:w="4819" w:type="dxa"/>
+            <w:tcBorders>
+              <w:left w:val="single" w:sz="2" w:space="0" w:color="000000"/>
+              <w:bottom w:val="single" w:sz="2" w:space="0" w:color="000000"/>
+              <w:insideH w:val="single" w:sz="2" w:space="0" w:color="000000"/>
+            </w:tcBorders>
+            <w:shd w:fill="auto" w:val="clear"/>
+            <w:tcMar>
+              <w:left w:w="54" w:type="dxa"/>
+            </w:tcMar>
+          </w:tcPr>
+          <w:p>
+            <w:pPr>
+              <w:pStyle w:val="TabellenInhalt"/>
+              <w:rPr/>
+            </w:pPr>
+            <w:r>
+              <w:rPr/>
+              <w:t xml:space="preserve">Kann kostenlos runter geladen werden. </w:t>
+            </w:r>
+          </w:p>
+        </w:tc>
+        <w:tc>
+          <w:tcPr>
+            <w:tcW w:w="4819" w:type="dxa"/>
+            <w:tcBorders>
+              <w:left w:val="single" w:sz="2" w:space="0" w:color="000000"/>
+              <w:bottom w:val="single" w:sz="2" w:space="0" w:color="000000"/>
+              <w:right w:val="single" w:sz="2" w:space="0" w:color="000000"/>
+              <w:insideH w:val="single" w:sz="2" w:space="0" w:color="000000"/>
+              <w:insideV w:val="single" w:sz="2" w:space="0" w:color="000000"/>
+            </w:tcBorders>
+            <w:shd w:fill="auto" w:val="clear"/>
+            <w:tcMar>
+              <w:left w:w="54" w:type="dxa"/>
+            </w:tcMar>
+          </w:tcPr>
+          <w:p>
+            <w:pPr>
+              <w:pStyle w:val="TabellenInhalt"/>
+              <w:rPr/>
+            </w:pPr>
+            <w:r>
+              <w:rPr/>
+            </w:r>
+          </w:p>
+        </w:tc>
+      </w:tr>
+    </w:tbl>
+    <w:p>
+      <w:pPr>
+        <w:pStyle w:val="Normal"/>
+        <w:spacing w:lineRule="auto" w:line="360"/>
+        <w:rPr>
+          <w:rFonts w:ascii="Arial" w:hAnsi="Arial"/>
+        </w:rPr>
+      </w:pPr>
+      <w:r>
+        <w:rPr>
+          <w:b w:val="false"/>
+          <w:bCs w:val="false"/>
+        </w:rPr>
       </w:r>
     </w:p>
     <w:sectPr>
@@ -389,16 +1508,40 @@
           <w:t>http://www.gfm-nachrichten.de/news/aktuelles/article/icow-und-mehr-wie-mobile-landwirtschaft-in-afrika-</w:t>
         </w:r>
       </w:hyperlink>
+      <w:r>
+        <w:rPr>
+          <w:sz w:val="20"/>
+          <w:szCs w:val="20"/>
+        </w:rPr>
+        <w:tab/>
+        <w:t>veraendert.html (zuletzt aufgerufen am: 28.04.2017)</w:t>
+      </w:r>
+    </w:p>
+  </w:footnote>
+  <w:footnote w:id="6">
+    <w:p>
+      <w:pPr>
+        <w:pStyle w:val="Funote"/>
+        <w:rPr/>
+      </w:pPr>
+      <w:r>
+        <w:rPr/>
+        <w:footnoteRef/>
+        <w:tab/>
+        <w:t xml:space="preserve"> </w:t>
+      </w:r>
       <w:hyperlink r:id="rId4">
         <w:r>
           <w:rPr>
-            <w:sz w:val="20"/>
-            <w:szCs w:val="20"/>
+            <w:rStyle w:val="Internetlink"/>
           </w:rPr>
-          <w:tab/>
-          <w:t>veraendert.html (zuletzt aufgerufen am: 28.04.2017)</w:t>
+          <w:t>http://www.appirmgard.de/app-irmgard/</w:t>
         </w:r>
       </w:hyperlink>
+      <w:r>
+        <w:rPr/>
+        <w:t xml:space="preserve"> (zuletzt aufgerufen am: 10.05.2017)</w:t>
+      </w:r>
     </w:p>
   </w:footnote>
 </w:footnotes>
@@ -529,5 +1672,12 @@
     <w:pPr/>
     <w:rPr/>
   </w:style>
+  <w:style w:type="paragraph" w:styleId="TabellenInhalt">
+    <w:name w:val="Tabellen Inhalt"/>
+    <w:basedOn w:val="Normal"/>
+    <w:qFormat/>
+    <w:pPr/>
+    <w:rPr/>
+  </w:style>
 </w:styles>
 </file>
</xml_diff>